<commit_message>
ALIENS: they eat cabage and bean sprouts, also babies
</commit_message>
<xml_diff>
--- a/Word to your mother.docx
+++ b/Word to your mother.docx
@@ -6,8 +6,101 @@
       <w:r>
         <w:t>Word to your mother</w:t>
       </w:r>
+    </w:p>
+    <w:p/>
+    <w:p>
+      <w:pPr>
+        <w:rPr>
+          <w:rFonts w:ascii="Menlo" w:hAnsi="Menlo" w:cs="Menlo"/>
+          <w:color w:val="000000"/>
+          <w:sz w:val="22"/>
+          <w:szCs w:val="22"/>
+        </w:rPr>
+      </w:pPr>
+      <w:r>
+        <w:rPr>
+          <w:b/>
+        </w:rPr>
+        <w:t>Ok, so how I did this was to run this on my mac laptop (terminal):</w:t>
+      </w:r>
+      <w:r>
+        <w:br/>
+      </w:r>
+      <w:r>
+        <w:br/>
+      </w:r>
+      <w:proofErr w:type="spellStart"/>
+      <w:r>
+        <w:rPr>
+          <w:rFonts w:ascii="Menlo" w:hAnsi="Menlo" w:cs="Menlo"/>
+          <w:b/>
+          <w:color w:val="FF0000"/>
+          <w:sz w:val="22"/>
+          <w:szCs w:val="22"/>
+        </w:rPr>
+        <w:t>npx</w:t>
+      </w:r>
+      <w:proofErr w:type="spellEnd"/>
+      <w:r>
+        <w:rPr>
+          <w:rFonts w:ascii="Menlo" w:hAnsi="Menlo" w:cs="Menlo"/>
+          <w:b/>
+          <w:color w:val="FF0000"/>
+          <w:sz w:val="22"/>
+          <w:szCs w:val="22"/>
+        </w:rPr>
+        <w:t xml:space="preserve"> create-react-app my-app --template redux</w:t>
+      </w:r>
+    </w:p>
+    <w:p/>
+    <w:p>
+      <w:r>
+        <w:t xml:space="preserve">Then I committed to git stuffs, you never need the above unless </w:t>
+      </w:r>
+      <w:proofErr w:type="spellStart"/>
+      <w:r>
+        <w:t>your</w:t>
+      </w:r>
+      <w:proofErr w:type="spellEnd"/>
+      <w:r>
+        <w:t xml:space="preserve"> starting a new project</w:t>
+      </w:r>
       <w:bookmarkStart w:id="0" w:name="_GoBack"/>
       <w:bookmarkEnd w:id="0"/>
+      <w:r>
+        <w:t>..</w:t>
+      </w:r>
+    </w:p>
+    <w:p/>
+    <w:p>
+      <w:r>
+        <w:t>You can now go into the child directory of my-app and run:</w:t>
+      </w:r>
+    </w:p>
+    <w:p/>
+    <w:p>
+      <w:pPr>
+        <w:rPr>
+          <w:b/>
+          <w:color w:val="FF0000"/>
+        </w:rPr>
+      </w:pPr>
+      <w:r>
+        <w:rPr>
+          <w:b/>
+          <w:color w:val="FF0000"/>
+        </w:rPr>
+        <w:t xml:space="preserve">yarn </w:t>
+      </w:r>
+      <w:proofErr w:type="gramStart"/>
+      <w:r>
+        <w:rPr>
+          <w:b/>
+          <w:color w:val="FF0000"/>
+        </w:rPr>
+        <w:t>start</w:t>
+      </w:r>
+      <w:proofErr w:type="gramEnd"/>
     </w:p>
     <w:sectPr>
       <w:pgSz w:w="12240" w:h="15840"/>

</xml_diff>